<commit_message>
[ZIIVS] [1] fix alghoritm description
</commit_message>
<xml_diff>
--- a/ZIIVS/Lab1/Summary.docx
+++ b/ZIIVS/Lab1/Summary.docx
@@ -1156,8 +1156,6 @@
         </w:rPr>
         <w:t>. Все последующие пункты следует выполнять для каждого варианта кодирования.</w:t>
       </w:r>
-      <w:bookmarkStart w:id="0" w:name="_GoBack"/>
-      <w:bookmarkEnd w:id="0"/>
     </w:p>
     <w:p>
       <w:pPr>
@@ -1181,7 +1179,23 @@
           <w:sz w:val="28"/>
           <w:szCs w:val="28"/>
         </w:rPr>
-        <w:t>Для каждой пары входных слов находится сумма по модулю два друг с другом.</w:t>
+        <w:t xml:space="preserve">Для каждой пары входных слов </w:t>
+      </w:r>
+      <w:r>
+        <w:rPr>
+          <w:rFonts w:ascii="Times New Roman" w:hAnsi="Times New Roman" w:cs="Times New Roman"/>
+          <w:sz w:val="28"/>
+          <w:szCs w:val="28"/>
+        </w:rPr>
+        <w:t>вычисляется сумма по модулю два</w:t>
+      </w:r>
+      <w:r>
+        <w:rPr>
+          <w:rFonts w:ascii="Times New Roman" w:hAnsi="Times New Roman" w:cs="Times New Roman"/>
+          <w:sz w:val="28"/>
+          <w:szCs w:val="28"/>
+        </w:rPr>
+        <w:t>.</w:t>
       </w:r>
     </w:p>
     <w:p>
@@ -1206,8 +1220,26 @@
           <w:sz w:val="28"/>
           <w:szCs w:val="28"/>
         </w:rPr>
-        <w:t>Производится перебор всех пар слов из библиотеки и вычисляется их сумма по модулю два. При наличии такой же суммы в массиве, полученном в пункте 2, добавить ее в промежуточный массив, запомнив при этом порядковые номера слов в словаре.</w:t>
-      </w:r>
+        <w:t>Производится перебор всех пар слов из библиотеки и вычисляется их сумма по модулю два. При наличии такой же суммы в массиве, полученном в пункте 2,</w:t>
+      </w:r>
+      <w:r>
+        <w:rPr>
+          <w:rFonts w:ascii="Times New Roman" w:hAnsi="Times New Roman" w:cs="Times New Roman"/>
+          <w:sz w:val="28"/>
+          <w:szCs w:val="28"/>
+        </w:rPr>
+        <w:t xml:space="preserve"> добавить порядковые номера этой пары слов в промежуточный массив</w:t>
+      </w:r>
+      <w:r>
+        <w:rPr>
+          <w:rFonts w:ascii="Times New Roman" w:hAnsi="Times New Roman" w:cs="Times New Roman"/>
+          <w:sz w:val="28"/>
+          <w:szCs w:val="28"/>
+        </w:rPr>
+        <w:t>.</w:t>
+      </w:r>
+      <w:bookmarkStart w:id="0" w:name="_GoBack"/>
+      <w:bookmarkEnd w:id="0"/>
     </w:p>
     <w:p>
       <w:pPr>
@@ -1239,7 +1271,23 @@
           <w:sz w:val="28"/>
           <w:szCs w:val="28"/>
         </w:rPr>
-        <w:t>ежуточный массив пункта 3 имеет количество элементов, равное количеству элементов массива из пункта 2, то в этом массиве содержаться порядковые номера слов, которые являются решениями. Для получения результата нужно перебрать все пары порядковых номеров и удалить повторяющиеся.</w:t>
+        <w:t>ежуточный массив пункта 3 имеет количество элементов, равное количеству элементов массива из пункта 2, то в этом массиве содержаться порядковые номера слов, которые являются решениями. Для получения результата нужно</w:t>
+      </w:r>
+      <w:r>
+        <w:rPr>
+          <w:rFonts w:ascii="Times New Roman" w:hAnsi="Times New Roman" w:cs="Times New Roman"/>
+          <w:sz w:val="28"/>
+          <w:szCs w:val="28"/>
+        </w:rPr>
+        <w:t xml:space="preserve"> из промежуточно массива выбрать порядковые номера, которые встречаются более одного раза</w:t>
+      </w:r>
+      <w:r>
+        <w:rPr>
+          <w:rFonts w:ascii="Times New Roman" w:hAnsi="Times New Roman" w:cs="Times New Roman"/>
+          <w:sz w:val="28"/>
+          <w:szCs w:val="28"/>
+        </w:rPr>
+        <w:t>.</w:t>
       </w:r>
     </w:p>
     <w:p>
@@ -3003,6 +3051,7 @@
           <w:sz w:val="18"/>
           <w:szCs w:val="19"/>
           <w:highlight w:val="white"/>
+          <w:lang w:val="en-US"/>
         </w:rPr>
       </w:pPr>
       <w:r>
@@ -3012,16 +3061,39 @@
           <w:sz w:val="18"/>
           <w:szCs w:val="19"/>
           <w:highlight w:val="white"/>
-        </w:rPr>
-        <w:t>"АРАМА"</w:t>
-      </w:r>
-      <w:r>
-        <w:rPr>
-          <w:rFonts w:ascii="Consolas" w:hAnsi="Consolas" w:cs="Consolas"/>
-          <w:color w:val="000000"/>
-          <w:sz w:val="18"/>
-          <w:szCs w:val="19"/>
-          <w:highlight w:val="white"/>
+          <w:lang w:val="en-US"/>
+        </w:rPr>
+        <w:t>"</w:t>
+      </w:r>
+      <w:r>
+        <w:rPr>
+          <w:rFonts w:ascii="Consolas" w:hAnsi="Consolas" w:cs="Consolas"/>
+          <w:color w:val="A31515"/>
+          <w:sz w:val="18"/>
+          <w:szCs w:val="19"/>
+          <w:highlight w:val="white"/>
+        </w:rPr>
+        <w:t>АРАМА</w:t>
+      </w:r>
+      <w:r>
+        <w:rPr>
+          <w:rFonts w:ascii="Consolas" w:hAnsi="Consolas" w:cs="Consolas"/>
+          <w:color w:val="A31515"/>
+          <w:sz w:val="18"/>
+          <w:szCs w:val="19"/>
+          <w:highlight w:val="white"/>
+          <w:lang w:val="en-US"/>
+        </w:rPr>
+        <w:t>"</w:t>
+      </w:r>
+      <w:r>
+        <w:rPr>
+          <w:rFonts w:ascii="Consolas" w:hAnsi="Consolas" w:cs="Consolas"/>
+          <w:color w:val="000000"/>
+          <w:sz w:val="18"/>
+          <w:szCs w:val="19"/>
+          <w:highlight w:val="white"/>
+          <w:lang w:val="en-US"/>
         </w:rPr>
         <w:t xml:space="preserve">, </w:t>
       </w:r>
@@ -3032,29 +3104,42 @@
           <w:sz w:val="18"/>
           <w:szCs w:val="19"/>
           <w:highlight w:val="white"/>
-        </w:rPr>
-        <w:t>"ТИМУР"</w:t>
+          <w:lang w:val="en-US"/>
+        </w:rPr>
+        <w:t>"</w:t>
+      </w:r>
+      <w:r>
+        <w:rPr>
+          <w:rFonts w:ascii="Consolas" w:hAnsi="Consolas" w:cs="Consolas"/>
+          <w:color w:val="A31515"/>
+          <w:sz w:val="18"/>
+          <w:szCs w:val="19"/>
+          <w:highlight w:val="white"/>
+        </w:rPr>
+        <w:t>ТИМУР</w:t>
       </w:r>
       <w:proofErr w:type="gramStart"/>
       <w:r>
         <w:rPr>
           <w:rFonts w:ascii="Consolas" w:hAnsi="Consolas" w:cs="Consolas"/>
-          <w:color w:val="000000"/>
-          <w:sz w:val="18"/>
-          <w:szCs w:val="19"/>
-          <w:highlight w:val="white"/>
-        </w:rPr>
-        <w:t xml:space="preserve"> </w:t>
-      </w:r>
-      <w:r>
-        <w:rPr>
-          <w:rFonts w:ascii="Consolas" w:hAnsi="Consolas" w:cs="Consolas"/>
-          <w:color w:val="000000"/>
-          <w:sz w:val="18"/>
-          <w:szCs w:val="19"/>
-          <w:highlight w:val="white"/>
-        </w:rPr>
-        <w:t>}</w:t>
+          <w:color w:val="A31515"/>
+          <w:sz w:val="18"/>
+          <w:szCs w:val="19"/>
+          <w:highlight w:val="white"/>
+          <w:lang w:val="en-US"/>
+        </w:rPr>
+        <w:t>"</w:t>
+      </w:r>
+      <w:r>
+        <w:rPr>
+          <w:rFonts w:ascii="Consolas" w:hAnsi="Consolas" w:cs="Consolas"/>
+          <w:color w:val="000000"/>
+          <w:sz w:val="18"/>
+          <w:szCs w:val="19"/>
+          <w:highlight w:val="white"/>
+          <w:lang w:val="en-US"/>
+        </w:rPr>
+        <w:t xml:space="preserve"> }</w:t>
       </w:r>
       <w:proofErr w:type="gramEnd"/>
       <w:r>
@@ -3064,6 +3149,7 @@
           <w:sz w:val="18"/>
           <w:szCs w:val="19"/>
           <w:highlight w:val="white"/>
+          <w:lang w:val="en-US"/>
         </w:rPr>
         <w:t>;</w:t>
       </w:r>
@@ -3080,31 +3166,33 @@
           <w:sz w:val="18"/>
           <w:szCs w:val="19"/>
           <w:highlight w:val="white"/>
-        </w:rPr>
-      </w:pPr>
-    </w:p>
-    <w:p>
-      <w:pPr>
-        <w:autoSpaceDE w:val="0"/>
-        <w:autoSpaceDN w:val="0"/>
-        <w:adjustRightInd w:val="0"/>
-        <w:spacing w:after="0" w:line="240" w:lineRule="auto"/>
-        <w:rPr>
-          <w:rFonts w:ascii="Consolas" w:hAnsi="Consolas" w:cs="Consolas"/>
-          <w:color w:val="000000"/>
-          <w:sz w:val="18"/>
-          <w:szCs w:val="19"/>
-          <w:highlight w:val="white"/>
-          <w:lang w:val="en-US"/>
-        </w:rPr>
-      </w:pPr>
-      <w:r>
-        <w:rPr>
-          <w:rFonts w:ascii="Consolas" w:hAnsi="Consolas" w:cs="Consolas"/>
-          <w:color w:val="000000"/>
-          <w:sz w:val="18"/>
-          <w:szCs w:val="19"/>
-          <w:highlight w:val="white"/>
+          <w:lang w:val="en-US"/>
+        </w:rPr>
+      </w:pPr>
+    </w:p>
+    <w:p>
+      <w:pPr>
+        <w:autoSpaceDE w:val="0"/>
+        <w:autoSpaceDN w:val="0"/>
+        <w:adjustRightInd w:val="0"/>
+        <w:spacing w:after="0" w:line="240" w:lineRule="auto"/>
+        <w:rPr>
+          <w:rFonts w:ascii="Consolas" w:hAnsi="Consolas" w:cs="Consolas"/>
+          <w:color w:val="000000"/>
+          <w:sz w:val="18"/>
+          <w:szCs w:val="19"/>
+          <w:highlight w:val="white"/>
+          <w:lang w:val="en-US"/>
+        </w:rPr>
+      </w:pPr>
+      <w:r>
+        <w:rPr>
+          <w:rFonts w:ascii="Consolas" w:hAnsi="Consolas" w:cs="Consolas"/>
+          <w:color w:val="000000"/>
+          <w:sz w:val="18"/>
+          <w:szCs w:val="19"/>
+          <w:highlight w:val="white"/>
+          <w:lang w:val="en-US"/>
         </w:rPr>
         <w:t xml:space="preserve">        </w:t>
       </w:r>
@@ -6728,6 +6816,7 @@
           <w:sz w:val="18"/>
           <w:szCs w:val="19"/>
           <w:highlight w:val="white"/>
+          <w:lang w:val="en-US"/>
         </w:rPr>
       </w:pPr>
       <w:r>
@@ -7071,6 +7160,7 @@
           <w:sz w:val="18"/>
           <w:szCs w:val="19"/>
           <w:highlight w:val="white"/>
+          <w:lang w:val="en-US"/>
         </w:rPr>
       </w:pPr>
       <w:r>
@@ -7951,6 +8041,7 @@
           <w:sz w:val="18"/>
           <w:szCs w:val="19"/>
           <w:highlight w:val="white"/>
+          <w:lang w:val="en-US"/>
         </w:rPr>
       </w:pPr>
       <w:r>
@@ -12153,8 +12244,9 @@
           <w:highlight w:val="white"/>
           <w:lang w:val="en-US"/>
         </w:rPr>
-        <w:t>letters.I</w:t>
-      </w:r>
+        <w:t>letters.IndexOf</w:t>
+      </w:r>
+      <w:proofErr w:type="spellEnd"/>
       <w:r>
         <w:rPr>
           <w:rFonts w:ascii="Consolas" w:hAnsi="Consolas" w:cs="Consolas"/>
@@ -12165,7 +12257,20 @@
           <w:highlight w:val="white"/>
           <w:lang w:val="en-US"/>
         </w:rPr>
-        <w:t>ndexOf</w:t>
+        <w:t>(alphabet[</w:t>
+      </w:r>
+      <w:proofErr w:type="spellStart"/>
+      <w:r>
+        <w:rPr>
+          <w:rFonts w:ascii="Consolas" w:hAnsi="Consolas" w:cs="Consolas"/>
+          <w:color w:val="000000"/>
+          <w:spacing w:val="-6"/>
+          <w:sz w:val="18"/>
+          <w:szCs w:val="19"/>
+          <w:highlight w:val="white"/>
+          <w:lang w:val="en-US"/>
+        </w:rPr>
+        <w:t>i</w:t>
       </w:r>
       <w:proofErr w:type="spellEnd"/>
       <w:r>
@@ -12178,7 +12283,7 @@
           <w:highlight w:val="white"/>
           <w:lang w:val="en-US"/>
         </w:rPr>
-        <w:t>(alphabet[</w:t>
+        <w:t>].</w:t>
       </w:r>
       <w:proofErr w:type="spellStart"/>
       <w:r>
@@ -12191,7 +12296,7 @@
           <w:highlight w:val="white"/>
           <w:lang w:val="en-US"/>
         </w:rPr>
-        <w:t>i</w:t>
+        <w:t>ToString</w:t>
       </w:r>
       <w:proofErr w:type="spellEnd"/>
       <w:r>
@@ -12204,45 +12309,7 @@
           <w:highlight w:val="white"/>
           <w:lang w:val="en-US"/>
         </w:rPr>
-        <w:t>].</w:t>
-      </w:r>
-      <w:proofErr w:type="spellStart"/>
-      <w:r>
-        <w:rPr>
-          <w:rFonts w:ascii="Consolas" w:hAnsi="Consolas" w:cs="Consolas"/>
-          <w:color w:val="000000"/>
-          <w:spacing w:val="-6"/>
-          <w:sz w:val="18"/>
-          <w:szCs w:val="19"/>
-          <w:highlight w:val="white"/>
-          <w:lang w:val="en-US"/>
-        </w:rPr>
-        <w:t>ToString</w:t>
-      </w:r>
-      <w:proofErr w:type="spellEnd"/>
-      <w:r>
-        <w:rPr>
-          <w:rFonts w:ascii="Consolas" w:hAnsi="Consolas" w:cs="Consolas"/>
-          <w:color w:val="000000"/>
-          <w:spacing w:val="-6"/>
-          <w:sz w:val="18"/>
-          <w:szCs w:val="19"/>
-          <w:highlight w:val="white"/>
-          <w:lang w:val="en-US"/>
-        </w:rPr>
-        <w:t xml:space="preserve">()), </w:t>
-      </w:r>
-      <w:r>
-        <w:rPr>
-          <w:rFonts w:ascii="Consolas" w:hAnsi="Consolas" w:cs="Consolas"/>
-          <w:color w:val="000000"/>
-          <w:spacing w:val="-6"/>
-          <w:sz w:val="18"/>
-          <w:szCs w:val="19"/>
-          <w:highlight w:val="white"/>
-          <w:lang w:val="en-US"/>
-        </w:rPr>
-        <w:t>2);</w:t>
+        <w:t>()), 2);</w:t>
       </w:r>
     </w:p>
     <w:p>
@@ -12474,6 +12541,7 @@
           <w:sz w:val="18"/>
           <w:szCs w:val="19"/>
           <w:highlight w:val="white"/>
+          <w:lang w:val="en-US"/>
         </w:rPr>
       </w:pPr>
       <w:r>
@@ -12494,6 +12562,7 @@
           <w:sz w:val="18"/>
           <w:szCs w:val="19"/>
           <w:highlight w:val="white"/>
+          <w:lang w:val="en-US"/>
         </w:rPr>
         <w:t>}</w:t>
       </w:r>
@@ -12510,6 +12579,7 @@
           <w:sz w:val="18"/>
           <w:szCs w:val="19"/>
           <w:highlight w:val="white"/>
+          <w:lang w:val="en-US"/>
         </w:rPr>
       </w:pPr>
     </w:p>
@@ -13961,6 +14031,7 @@
           <w:sz w:val="18"/>
           <w:szCs w:val="19"/>
           <w:highlight w:val="white"/>
+          <w:lang w:val="en-US"/>
         </w:rPr>
       </w:pPr>
       <w:r>
@@ -13981,6 +14052,7 @@
           <w:sz w:val="18"/>
           <w:szCs w:val="19"/>
           <w:highlight w:val="white"/>
+          <w:lang w:val="en-US"/>
         </w:rPr>
         <w:t>{</w:t>
       </w:r>
@@ -14006,6 +14078,7 @@
           <w:sz w:val="18"/>
           <w:szCs w:val="19"/>
           <w:highlight w:val="white"/>
+          <w:lang w:val="en-US"/>
         </w:rPr>
         <w:t xml:space="preserve">            </w:t>
       </w:r>

</xml_diff>